<commit_message>
atualizacao transferencia de material
</commit_message>
<xml_diff>
--- a/Requisitos/descricao_casos_de_uso/nivel_sistema/CSU07 - TransferenciaDeMaterial.docx
+++ b/Requisitos/descricao_casos_de_uso/nivel_sistema/CSU07 - TransferenciaDeMaterial.docx
@@ -301,6 +301,12 @@
             <w:insideH w:val="none" w:color="000000" w:sz="0" w:space="0"/>
             <w:insideV w:val="none" w:color="000000" w:sz="0" w:space="0"/>
           </w:tblBorders>
+          <w:tblCellMar>
+            <w:top w:w="100" w:type="dxa"/>
+            <w:left w:w="100" w:type="dxa"/>
+            <w:bottom w:w="100" w:type="dxa"/>
+            <w:right w:w="100" w:type="dxa"/>
+          </w:tblCellMar>
         </w:tblPrEx>
         <w:trPr>
           <w:trHeight w:val="530" w:hRule="atLeast"/>
@@ -658,6 +664,12 @@
             <w:insideH w:val="none" w:color="000000" w:sz="0" w:space="0"/>
             <w:insideV w:val="none" w:color="000000" w:sz="0" w:space="0"/>
           </w:tblBorders>
+          <w:tblCellMar>
+            <w:top w:w="100" w:type="dxa"/>
+            <w:left w:w="100" w:type="dxa"/>
+            <w:bottom w:w="100" w:type="dxa"/>
+            <w:right w:w="100" w:type="dxa"/>
+          </w:tblCellMar>
         </w:tblPrEx>
         <w:trPr>
           <w:trHeight w:val="530" w:hRule="atLeast"/>
@@ -709,6 +721,12 @@
             <w:insideH w:val="none" w:color="000000" w:sz="0" w:space="0"/>
             <w:insideV w:val="none" w:color="000000" w:sz="0" w:space="0"/>
           </w:tblBorders>
+          <w:tblCellMar>
+            <w:top w:w="100" w:type="dxa"/>
+            <w:left w:w="100" w:type="dxa"/>
+            <w:bottom w:w="100" w:type="dxa"/>
+            <w:right w:w="100" w:type="dxa"/>
+          </w:tblCellMar>
         </w:tblPrEx>
         <w:trPr>
           <w:trHeight w:val="2775" w:hRule="atLeast"/>
@@ -830,7 +848,37 @@
                 <w:rFonts w:hint="default" w:ascii="Arial" w:hAnsi="Arial" w:cs="Arial"/>
                 <w:rtl w:val="0"/>
               </w:rPr>
-              <w:t xml:space="preserve"> Ator preenche os campos necessários: Almoxarifado de Origem, Almoxarifado de Destino, Material, Quantidade, Valor;</w:t>
+              <w:t xml:space="preserve"> Ator preenche os campos necessários: Almoxarifado de Origem, Almoxarifado de Destino, Material, Quantidade</w:t>
+            </w:r>
+            <w:r>
+              <w:rPr>
+                <w:rFonts w:hint="default" w:cs="Arial"/>
+                <w:rtl w:val="0"/>
+                <w:lang w:val="pt-BR"/>
+              </w:rPr>
+              <w:t xml:space="preserve"> e </w:t>
+            </w:r>
+            <w:r>
+              <w:rPr>
+                <w:rFonts w:hint="default" w:ascii="Arial" w:hAnsi="Arial" w:cs="Arial"/>
+                <w:rtl w:val="0"/>
+              </w:rPr>
+              <w:t>Valor</w:t>
+            </w:r>
+            <w:r>
+              <w:rPr>
+                <w:rFonts w:hint="default" w:cs="Arial"/>
+                <w:rtl w:val="0"/>
+                <w:lang w:val="pt-BR"/>
+              </w:rPr>
+              <w:t xml:space="preserve"> do Material</w:t>
+            </w:r>
+            <w:r>
+              <w:rPr>
+                <w:rFonts w:hint="default" w:ascii="Arial" w:hAnsi="Arial" w:cs="Arial"/>
+                <w:rtl w:val="0"/>
+              </w:rPr>
+              <w:t>;</w:t>
             </w:r>
           </w:p>
           <w:p>
@@ -855,7 +903,37 @@
                 <w:rFonts w:hint="default" w:ascii="Arial" w:hAnsi="Arial" w:cs="Arial"/>
                 <w:rtl w:val="0"/>
               </w:rPr>
-              <w:t xml:space="preserve"> Ator clica no botão Salvar.</w:t>
+              <w:t xml:space="preserve"> Ator clica no botão </w:t>
+            </w:r>
+            <w:r>
+              <w:rPr>
+                <w:rFonts w:hint="default" w:cs="Arial"/>
+                <w:rtl w:val="0"/>
+                <w:lang w:val="pt-BR"/>
+              </w:rPr>
+              <w:t>“</w:t>
+            </w:r>
+            <w:r>
+              <w:rPr>
+                <w:rFonts w:hint="default" w:ascii="Arial" w:hAnsi="Arial" w:cs="Arial"/>
+                <w:rtl w:val="0"/>
+              </w:rPr>
+              <w:t>Salvar</w:t>
+            </w:r>
+            <w:r>
+              <w:rPr>
+                <w:rFonts w:hint="default" w:cs="Arial"/>
+                <w:rtl w:val="0"/>
+                <w:lang w:val="pt-BR"/>
+              </w:rPr>
+              <w:t>”</w:t>
+            </w:r>
+            <w:r>
+              <w:rPr>
+                <w:rFonts w:hint="default" w:ascii="Arial" w:hAnsi="Arial" w:cs="Arial"/>
+                <w:rtl w:val="0"/>
+              </w:rPr>
+              <w:t>.</w:t>
             </w:r>
           </w:p>
         </w:tc>
@@ -870,6 +948,12 @@
             <w:insideH w:val="none" w:color="000000" w:sz="0" w:space="0"/>
             <w:insideV w:val="none" w:color="000000" w:sz="0" w:space="0"/>
           </w:tblBorders>
+          <w:tblCellMar>
+            <w:top w:w="100" w:type="dxa"/>
+            <w:left w:w="100" w:type="dxa"/>
+            <w:bottom w:w="100" w:type="dxa"/>
+            <w:right w:w="100" w:type="dxa"/>
+          </w:tblCellMar>
         </w:tblPrEx>
         <w:trPr>
           <w:trHeight w:val="780" w:hRule="atLeast"/>
@@ -922,6 +1006,293 @@
             <w:insideH w:val="none" w:color="000000" w:sz="0" w:space="0"/>
             <w:insideV w:val="none" w:color="000000" w:sz="0" w:space="0"/>
           </w:tblBorders>
+          <w:tblCellMar>
+            <w:top w:w="100" w:type="dxa"/>
+            <w:left w:w="100" w:type="dxa"/>
+            <w:bottom w:w="100" w:type="dxa"/>
+            <w:right w:w="100" w:type="dxa"/>
+          </w:tblCellMar>
+        </w:tblPrEx>
+        <w:trPr>
+          <w:trHeight w:val="780" w:hRule="atLeast"/>
+        </w:trPr>
+        <w:tc>
+          <w:tcPr>
+            <w:gridSpan w:val="2"/>
+            <w:tcBorders>
+              <w:top w:val="nil"/>
+              <w:left w:val="single" w:color="000000" w:sz="6" w:space="0"/>
+              <w:bottom w:val="nil"/>
+              <w:right w:val="single" w:color="000000" w:sz="6" w:space="0"/>
+            </w:tcBorders>
+            <w:shd w:val="clear" w:color="auto" w:fill="auto"/>
+            <w:tcMar>
+              <w:top w:w="100" w:type="dxa"/>
+              <w:left w:w="100" w:type="dxa"/>
+              <w:bottom w:w="100" w:type="dxa"/>
+              <w:right w:w="100" w:type="dxa"/>
+            </w:tcMar>
+            <w:vAlign w:val="top"/>
+          </w:tcPr>
+          <w:p>
+            <w:pPr>
+              <w:spacing w:before="240" w:after="240" w:line="276" w:lineRule="auto"/>
+              <w:jc w:val="left"/>
+              <w:rPr>
+                <w:rFonts w:hint="default" w:ascii="Arial" w:hAnsi="Arial" w:cs="Arial"/>
+              </w:rPr>
+            </w:pPr>
+            <w:r>
+              <w:rPr>
+                <w:rFonts w:hint="default" w:ascii="Arial" w:hAnsi="Arial" w:cs="Arial"/>
+                <w:b/>
+                <w:rtl w:val="0"/>
+              </w:rPr>
+              <w:t xml:space="preserve">Linha 1: </w:t>
+            </w:r>
+            <w:r>
+              <w:rPr>
+                <w:rFonts w:hint="default" w:ascii="Arial" w:hAnsi="Arial" w:cs="Arial"/>
+                <w:rtl w:val="0"/>
+              </w:rPr>
+              <w:t>Ator clica no ícone de lápis, ver Seção</w:t>
+            </w:r>
+            <w:r>
+              <w:rPr>
+                <w:rFonts w:hint="default" w:ascii="Arial" w:hAnsi="Arial" w:cs="Arial"/>
+                <w:color w:val="FF0000"/>
+                <w:rtl w:val="0"/>
+              </w:rPr>
+              <w:t xml:space="preserve"> Editar Transferência de Material</w:t>
+            </w:r>
+            <w:r>
+              <w:rPr>
+                <w:rFonts w:hint="default" w:ascii="Arial" w:hAnsi="Arial" w:cs="Arial"/>
+                <w:rtl w:val="0"/>
+              </w:rPr>
+              <w:t>;</w:t>
+            </w:r>
+          </w:p>
+          <w:p>
+            <w:pPr>
+              <w:spacing w:before="240" w:after="240" w:line="276" w:lineRule="auto"/>
+              <w:jc w:val="left"/>
+              <w:rPr>
+                <w:rFonts w:hint="default" w:ascii="Arial" w:hAnsi="Arial" w:cs="Arial"/>
+              </w:rPr>
+            </w:pPr>
+            <w:r>
+              <w:rPr>
+                <w:rFonts w:hint="default" w:ascii="Arial" w:hAnsi="Arial" w:cs="Arial"/>
+                <w:b/>
+                <w:rtl w:val="0"/>
+              </w:rPr>
+              <w:t xml:space="preserve">Linha 1: </w:t>
+            </w:r>
+            <w:r>
+              <w:rPr>
+                <w:rFonts w:hint="default" w:ascii="Arial" w:hAnsi="Arial" w:cs="Arial"/>
+                <w:rtl w:val="0"/>
+              </w:rPr>
+              <w:t xml:space="preserve">Ator clica no ícone de olho, ver Seção </w:t>
+            </w:r>
+            <w:r>
+              <w:rPr>
+                <w:rFonts w:hint="default" w:ascii="Arial" w:hAnsi="Arial" w:cs="Arial"/>
+                <w:color w:val="FF0000"/>
+                <w:rtl w:val="0"/>
+              </w:rPr>
+              <w:t>Visualizar Transferência de Material</w:t>
+            </w:r>
+            <w:r>
+              <w:rPr>
+                <w:rFonts w:hint="default" w:ascii="Arial" w:hAnsi="Arial" w:cs="Arial"/>
+                <w:rtl w:val="0"/>
+              </w:rPr>
+              <w:t>;</w:t>
+            </w:r>
+          </w:p>
+          <w:p>
+            <w:pPr>
+              <w:spacing w:before="240" w:after="240" w:line="276" w:lineRule="auto"/>
+              <w:jc w:val="left"/>
+              <w:rPr>
+                <w:rFonts w:hint="default" w:ascii="Arial" w:hAnsi="Arial" w:cs="Arial"/>
+              </w:rPr>
+            </w:pPr>
+            <w:r>
+              <w:rPr>
+                <w:rFonts w:hint="default" w:ascii="Arial" w:hAnsi="Arial" w:cs="Arial"/>
+                <w:b/>
+                <w:rtl w:val="0"/>
+              </w:rPr>
+              <w:t xml:space="preserve">Linha 1: </w:t>
+            </w:r>
+            <w:r>
+              <w:rPr>
+                <w:rFonts w:hint="default" w:ascii="Arial" w:hAnsi="Arial" w:cs="Arial"/>
+                <w:rtl w:val="0"/>
+              </w:rPr>
+              <w:t xml:space="preserve">Ator clica no ícone de lixeira, ver Seção </w:t>
+            </w:r>
+            <w:r>
+              <w:rPr>
+                <w:rFonts w:hint="default" w:ascii="Arial" w:hAnsi="Arial" w:cs="Arial"/>
+                <w:color w:val="FF0000"/>
+                <w:rtl w:val="0"/>
+              </w:rPr>
+              <w:t>Excluir Transferência de Material</w:t>
+            </w:r>
+            <w:r>
+              <w:rPr>
+                <w:rFonts w:hint="default" w:ascii="Arial" w:hAnsi="Arial" w:cs="Arial"/>
+                <w:rtl w:val="0"/>
+              </w:rPr>
+              <w:t>;</w:t>
+            </w:r>
+          </w:p>
+          <w:p>
+            <w:pPr>
+              <w:spacing w:before="240" w:after="240" w:line="276" w:lineRule="auto"/>
+              <w:jc w:val="left"/>
+              <w:rPr>
+                <w:rFonts w:hint="default" w:ascii="Arial" w:hAnsi="Arial" w:cs="Arial"/>
+              </w:rPr>
+            </w:pPr>
+            <w:r>
+              <w:rPr>
+                <w:rFonts w:hint="default" w:ascii="Arial" w:hAnsi="Arial" w:cs="Arial"/>
+                <w:b/>
+                <w:rtl w:val="0"/>
+              </w:rPr>
+              <w:t>Linha 4:</w:t>
+            </w:r>
+            <w:r>
+              <w:rPr>
+                <w:rFonts w:hint="default" w:ascii="Arial" w:hAnsi="Arial" w:cs="Arial"/>
+                <w:rtl w:val="0"/>
+              </w:rPr>
+              <w:t xml:space="preserve"> Ator clica no botão Adicionar, então insere um novo material preenchendo novamente os campos Material, Quantidade e Valor, então volta ao passo 4;</w:t>
+            </w:r>
+          </w:p>
+          <w:p>
+            <w:pPr>
+              <w:spacing w:before="240" w:after="240" w:line="276" w:lineRule="auto"/>
+              <w:jc w:val="left"/>
+              <w:rPr>
+                <w:rFonts w:hint="default" w:ascii="Arial" w:hAnsi="Arial" w:cs="Arial"/>
+              </w:rPr>
+            </w:pPr>
+            <w:r>
+              <w:rPr>
+                <w:rFonts w:hint="default" w:ascii="Arial" w:hAnsi="Arial" w:cs="Arial"/>
+                <w:b/>
+                <w:rtl w:val="0"/>
+              </w:rPr>
+              <w:t xml:space="preserve">Linha 4: </w:t>
+            </w:r>
+            <w:r>
+              <w:rPr>
+                <w:rFonts w:hint="default" w:ascii="Arial" w:hAnsi="Arial" w:cs="Arial"/>
+                <w:rtl w:val="0"/>
+              </w:rPr>
+              <w:t xml:space="preserve">Ator clica no botão Cancelar e volta para a tela </w:t>
+            </w:r>
+            <w:r>
+              <w:rPr>
+                <w:rFonts w:hint="default" w:ascii="Arial" w:hAnsi="Arial" w:cs="Arial"/>
+                <w:color w:val="FF0000"/>
+                <w:rtl w:val="0"/>
+              </w:rPr>
+              <w:t>13A - ListarTransferenciaMaterial</w:t>
+            </w:r>
+            <w:r>
+              <w:rPr>
+                <w:rFonts w:hint="default" w:ascii="Arial" w:hAnsi="Arial" w:cs="Arial"/>
+                <w:rtl w:val="0"/>
+              </w:rPr>
+              <w:t>;</w:t>
+            </w:r>
+          </w:p>
+        </w:tc>
+      </w:tr>
+      <w:tr>
+        <w:tblPrEx>
+          <w:tblBorders>
+            <w:top w:val="none" w:color="000000" w:sz="0" w:space="0"/>
+            <w:left w:val="none" w:color="000000" w:sz="0" w:space="0"/>
+            <w:bottom w:val="none" w:color="000000" w:sz="0" w:space="0"/>
+            <w:right w:val="none" w:color="000000" w:sz="0" w:space="0"/>
+            <w:insideH w:val="none" w:color="000000" w:sz="0" w:space="0"/>
+            <w:insideV w:val="none" w:color="000000" w:sz="0" w:space="0"/>
+          </w:tblBorders>
+          <w:tblCellMar>
+            <w:top w:w="100" w:type="dxa"/>
+            <w:left w:w="100" w:type="dxa"/>
+            <w:bottom w:w="100" w:type="dxa"/>
+            <w:right w:w="100" w:type="dxa"/>
+          </w:tblCellMar>
+        </w:tblPrEx>
+        <w:trPr>
+          <w:trHeight w:val="780" w:hRule="atLeast"/>
+        </w:trPr>
+        <w:tc>
+          <w:tcPr>
+            <w:gridSpan w:val="2"/>
+            <w:tcBorders>
+              <w:top w:val="nil"/>
+              <w:left w:val="single" w:color="000000" w:sz="6" w:space="0"/>
+              <w:bottom w:val="nil"/>
+              <w:right w:val="single" w:color="000000" w:sz="6" w:space="0"/>
+            </w:tcBorders>
+            <w:shd w:val="clear" w:color="auto" w:fill="auto"/>
+            <w:tcMar>
+              <w:top w:w="100" w:type="dxa"/>
+              <w:left w:w="100" w:type="dxa"/>
+              <w:bottom w:w="100" w:type="dxa"/>
+              <w:right w:w="100" w:type="dxa"/>
+            </w:tcMar>
+            <w:vAlign w:val="top"/>
+          </w:tcPr>
+          <w:p>
+            <w:pPr>
+              <w:spacing w:before="240" w:after="240" w:line="276" w:lineRule="auto"/>
+              <w:jc w:val="center"/>
+              <w:rPr>
+                <w:rFonts w:hint="default" w:ascii="Arial" w:hAnsi="Arial" w:cs="Arial"/>
+                <w:b/>
+                <w:rtl w:val="0"/>
+                <w:lang w:val="pt-BR"/>
+              </w:rPr>
+            </w:pPr>
+            <w:r>
+              <w:rPr>
+                <w:rFonts w:hint="default" w:cs="Arial"/>
+                <w:b/>
+                <w:rtl w:val="0"/>
+                <w:lang w:val="pt-BR"/>
+              </w:rPr>
+              <w:t>Fluxo de Exceção</w:t>
+            </w:r>
+          </w:p>
+        </w:tc>
+      </w:tr>
+      <w:tr>
+        <w:tblPrEx>
+          <w:tblBorders>
+            <w:top w:val="none" w:color="000000" w:sz="0" w:space="0"/>
+            <w:left w:val="none" w:color="000000" w:sz="0" w:space="0"/>
+            <w:bottom w:val="none" w:color="000000" w:sz="0" w:space="0"/>
+            <w:right w:val="none" w:color="000000" w:sz="0" w:space="0"/>
+            <w:insideH w:val="none" w:color="000000" w:sz="0" w:space="0"/>
+            <w:insideV w:val="none" w:color="000000" w:sz="0" w:space="0"/>
+          </w:tblBorders>
+          <w:tblCellMar>
+            <w:top w:w="100" w:type="dxa"/>
+            <w:left w:w="100" w:type="dxa"/>
+            <w:bottom w:w="100" w:type="dxa"/>
+            <w:right w:w="100" w:type="dxa"/>
+          </w:tblCellMar>
         </w:tblPrEx>
         <w:trPr>
           <w:trHeight w:val="780" w:hRule="atLeast"/>
@@ -947,25 +1318,32 @@
           <w:p>
             <w:pPr>
               <w:spacing w:before="240" w:after="240" w:line="276" w:lineRule="auto"/>
-              <w:jc w:val="left"/>
-              <w:rPr>
-                <w:rFonts w:hint="default" w:ascii="Arial" w:hAnsi="Arial" w:cs="Arial"/>
-              </w:rPr>
-            </w:pPr>
-            <w:r>
-              <w:rPr>
-                <w:rFonts w:hint="default" w:ascii="Arial" w:hAnsi="Arial" w:cs="Arial"/>
-                <w:b/>
-                <w:rtl w:val="0"/>
-              </w:rPr>
-              <w:t xml:space="preserve">Linha 1: </w:t>
-            </w:r>
-            <w:r>
-              <w:rPr>
-                <w:rFonts w:hint="default" w:ascii="Arial" w:hAnsi="Arial" w:cs="Arial"/>
-                <w:rtl w:val="0"/>
-              </w:rPr>
-              <w:t>Ator clica no ícone de lápis, ver Seção</w:t>
+              <w:jc w:val="both"/>
+              <w:rPr>
+                <w:rFonts w:hint="default" w:cs="Arial"/>
+                <w:b/>
+                <w:rtl w:val="0"/>
+                <w:lang w:val="pt-BR"/>
+              </w:rPr>
+            </w:pPr>
+            <w:r>
+              <w:rPr>
+                <w:rFonts w:hint="default" w:cs="Arial"/>
+                <w:b/>
+                <w:rtl w:val="0"/>
+                <w:lang w:val="pt-BR"/>
+              </w:rPr>
+              <w:t xml:space="preserve">Linha 4: </w:t>
+            </w:r>
+            <w:r>
+              <w:rPr>
+                <w:rFonts w:hint="default" w:cs="Arial"/>
+                <w:b w:val="0"/>
+                <w:bCs/>
+                <w:rtl w:val="0"/>
+                <w:lang w:val="pt-BR"/>
+              </w:rPr>
+              <w:t xml:space="preserve">Ator clica no botão “Cancelar” e é redirecionado para a tela </w:t>
             </w:r>
             <w:r>
               <w:rPr>
@@ -973,165 +1351,25 @@
                 <w:color w:val="FF0000"/>
                 <w:rtl w:val="0"/>
               </w:rPr>
-              <w:t xml:space="preserve"> Editar Transferência de Material</w:t>
-            </w:r>
-            <w:r>
-              <w:rPr>
-                <w:rFonts w:hint="default" w:ascii="Arial" w:hAnsi="Arial" w:cs="Arial"/>
-                <w:rtl w:val="0"/>
-              </w:rPr>
-              <w:t>;</w:t>
-            </w:r>
-          </w:p>
-          <w:p>
-            <w:pPr>
-              <w:spacing w:before="240" w:after="240" w:line="276" w:lineRule="auto"/>
-              <w:jc w:val="left"/>
-              <w:rPr>
-                <w:rFonts w:hint="default" w:ascii="Arial" w:hAnsi="Arial" w:cs="Arial"/>
-              </w:rPr>
-            </w:pPr>
-            <w:r>
-              <w:rPr>
-                <w:rFonts w:hint="default" w:ascii="Arial" w:hAnsi="Arial" w:cs="Arial"/>
-                <w:b/>
-                <w:rtl w:val="0"/>
-              </w:rPr>
-              <w:t xml:space="preserve">Linha 1: </w:t>
-            </w:r>
-            <w:r>
-              <w:rPr>
-                <w:rFonts w:hint="default" w:ascii="Arial" w:hAnsi="Arial" w:cs="Arial"/>
-                <w:rtl w:val="0"/>
-              </w:rPr>
-              <w:t xml:space="preserve">Ator clica no ícone de olho, ver Seção </w:t>
+              <w:t>13A - ListarTransferenciaMateria</w:t>
             </w:r>
             <w:r>
               <w:rPr>
                 <w:rFonts w:hint="default" w:ascii="Arial" w:hAnsi="Arial" w:cs="Arial"/>
                 <w:color w:val="FF0000"/>
                 <w:rtl w:val="0"/>
-              </w:rPr>
-              <w:t>Visualizar Transferência de Material</w:t>
-            </w:r>
-            <w:r>
-              <w:rPr>
-                <w:rFonts w:hint="default" w:ascii="Arial" w:hAnsi="Arial" w:cs="Arial"/>
-                <w:rtl w:val="0"/>
-              </w:rPr>
-              <w:t>;</w:t>
-            </w:r>
-          </w:p>
-          <w:p>
-            <w:pPr>
-              <w:spacing w:before="240" w:after="240" w:line="276" w:lineRule="auto"/>
-              <w:jc w:val="left"/>
-              <w:rPr>
-                <w:rFonts w:hint="default" w:ascii="Arial" w:hAnsi="Arial" w:cs="Arial"/>
-              </w:rPr>
-            </w:pPr>
-            <w:r>
-              <w:rPr>
-                <w:rFonts w:hint="default" w:ascii="Arial" w:hAnsi="Arial" w:cs="Arial"/>
-                <w:b/>
-                <w:rtl w:val="0"/>
-              </w:rPr>
-              <w:t xml:space="preserve">Linha 1: </w:t>
-            </w:r>
-            <w:r>
-              <w:rPr>
-                <w:rFonts w:hint="default" w:ascii="Arial" w:hAnsi="Arial" w:cs="Arial"/>
-                <w:rtl w:val="0"/>
-              </w:rPr>
-              <w:t xml:space="preserve">Ator clica no ícone de lixeira, ver Seção </w:t>
-            </w:r>
-            <w:r>
-              <w:rPr>
-                <w:rFonts w:hint="default" w:ascii="Arial" w:hAnsi="Arial" w:cs="Arial"/>
-                <w:color w:val="FF0000"/>
-                <w:rtl w:val="0"/>
-              </w:rPr>
-              <w:t>Excluir Transferência de Material</w:t>
-            </w:r>
-            <w:r>
-              <w:rPr>
-                <w:rFonts w:hint="default" w:ascii="Arial" w:hAnsi="Arial" w:cs="Arial"/>
-                <w:rtl w:val="0"/>
-              </w:rPr>
-              <w:t>;</w:t>
-            </w:r>
-          </w:p>
-          <w:p>
-            <w:pPr>
-              <w:spacing w:before="240" w:after="240" w:line="276" w:lineRule="auto"/>
-              <w:jc w:val="left"/>
-              <w:rPr>
-                <w:rFonts w:hint="default" w:ascii="Arial" w:hAnsi="Arial" w:cs="Arial"/>
-              </w:rPr>
-            </w:pPr>
-            <w:r>
-              <w:rPr>
-                <w:rFonts w:hint="default" w:ascii="Arial" w:hAnsi="Arial" w:cs="Arial"/>
-                <w:b/>
-                <w:rtl w:val="0"/>
-              </w:rPr>
-              <w:t>Linha 4:</w:t>
-            </w:r>
-            <w:r>
-              <w:rPr>
-                <w:rFonts w:hint="default" w:ascii="Arial" w:hAnsi="Arial" w:cs="Arial"/>
-                <w:rtl w:val="0"/>
-              </w:rPr>
-              <w:t xml:space="preserve"> Ator clica no botão Adicionar, então insere um novo material preenchendo novamente os campos Material, Quantidade e Valor, então volta ao passo 4;</w:t>
-            </w:r>
-          </w:p>
-          <w:p>
-            <w:pPr>
-              <w:spacing w:before="240" w:after="240" w:line="276" w:lineRule="auto"/>
-              <w:jc w:val="left"/>
-              <w:rPr>
-                <w:rFonts w:hint="default" w:ascii="Arial" w:hAnsi="Arial" w:cs="Arial"/>
-              </w:rPr>
-            </w:pPr>
-            <w:r>
-              <w:rPr>
-                <w:rFonts w:hint="default" w:ascii="Arial" w:hAnsi="Arial" w:cs="Arial"/>
-                <w:b/>
-                <w:rtl w:val="0"/>
-              </w:rPr>
-              <w:t xml:space="preserve">Linha 4: </w:t>
-            </w:r>
-            <w:r>
-              <w:rPr>
-                <w:rFonts w:hint="default" w:ascii="Arial" w:hAnsi="Arial" w:cs="Arial"/>
-                <w:rtl w:val="0"/>
-              </w:rPr>
-              <w:t xml:space="preserve">Ator clica no botão Cancelar e volta para a tela </w:t>
-            </w:r>
-            <w:r>
-              <w:rPr>
-                <w:rFonts w:hint="default" w:ascii="Arial" w:hAnsi="Arial" w:cs="Arial"/>
-                <w:color w:val="FF0000"/>
-                <w:rtl w:val="0"/>
-              </w:rPr>
-              <w:t>13A - ListarTra</w:t>
-            </w:r>
-            <w:bookmarkStart w:id="2" w:name="_GoBack"/>
-            <w:bookmarkEnd w:id="2"/>
-            <w:r>
-              <w:rPr>
-                <w:rFonts w:hint="default" w:ascii="Arial" w:hAnsi="Arial" w:cs="Arial"/>
-                <w:color w:val="FF0000"/>
-                <w:rtl w:val="0"/>
-              </w:rPr>
-              <w:t>nsferenciaMaterial</w:t>
-            </w:r>
-            <w:r>
-              <w:rPr>
-                <w:rFonts w:hint="default" w:ascii="Arial" w:hAnsi="Arial" w:cs="Arial"/>
-                <w:rtl w:val="0"/>
-              </w:rPr>
-              <w:t>;</w:t>
+                <w:lang w:val="pt-BR"/>
+              </w:rPr>
+              <w:t>l</w:t>
+            </w:r>
+            <w:r>
+              <w:rPr>
+                <w:rFonts w:hint="default" w:ascii="Arial" w:hAnsi="Arial" w:cs="Arial"/>
+                <w:color w:val="auto"/>
+                <w:rtl w:val="0"/>
+                <w:lang w:val="pt-BR"/>
+              </w:rPr>
+              <w:t>.</w:t>
             </w:r>
           </w:p>
         </w:tc>
@@ -1386,6 +1624,12 @@
             <w:insideH w:val="single" w:color="000000" w:sz="8" w:space="0"/>
             <w:insideV w:val="single" w:color="000000" w:sz="8" w:space="0"/>
           </w:tblBorders>
+          <w:tblCellMar>
+            <w:top w:w="100" w:type="dxa"/>
+            <w:left w:w="100" w:type="dxa"/>
+            <w:bottom w:w="100" w:type="dxa"/>
+            <w:right w:w="100" w:type="dxa"/>
+          </w:tblCellMar>
         </w:tblPrEx>
         <w:tc>
           <w:tcPr>
@@ -1440,6 +1684,12 @@
             <w:insideH w:val="single" w:color="000000" w:sz="8" w:space="0"/>
             <w:insideV w:val="single" w:color="000000" w:sz="8" w:space="0"/>
           </w:tblBorders>
+          <w:tblCellMar>
+            <w:top w:w="100" w:type="dxa"/>
+            <w:left w:w="100" w:type="dxa"/>
+            <w:bottom w:w="100" w:type="dxa"/>
+            <w:right w:w="100" w:type="dxa"/>
+          </w:tblCellMar>
         </w:tblPrEx>
         <w:tc>
           <w:tcPr>
@@ -1771,6 +2021,12 @@
             <w:insideH w:val="single" w:color="000000" w:sz="8" w:space="0"/>
             <w:insideV w:val="single" w:color="000000" w:sz="8" w:space="0"/>
           </w:tblBorders>
+          <w:tblCellMar>
+            <w:top w:w="100" w:type="dxa"/>
+            <w:left w:w="100" w:type="dxa"/>
+            <w:bottom w:w="100" w:type="dxa"/>
+            <w:right w:w="100" w:type="dxa"/>
+          </w:tblCellMar>
         </w:tblPrEx>
         <w:tc>
           <w:tcPr>
@@ -1825,6 +2081,12 @@
             <w:insideH w:val="single" w:color="000000" w:sz="8" w:space="0"/>
             <w:insideV w:val="single" w:color="000000" w:sz="8" w:space="0"/>
           </w:tblBorders>
+          <w:tblCellMar>
+            <w:top w:w="100" w:type="dxa"/>
+            <w:left w:w="100" w:type="dxa"/>
+            <w:bottom w:w="100" w:type="dxa"/>
+            <w:right w:w="100" w:type="dxa"/>
+          </w:tblCellMar>
         </w:tblPrEx>
         <w:tc>
           <w:tcPr>
@@ -1929,6 +2191,12 @@
             <w:insideH w:val="single" w:color="000000" w:sz="8" w:space="0"/>
             <w:insideV w:val="single" w:color="000000" w:sz="8" w:space="0"/>
           </w:tblBorders>
+          <w:tblCellMar>
+            <w:top w:w="100" w:type="dxa"/>
+            <w:left w:w="100" w:type="dxa"/>
+            <w:bottom w:w="100" w:type="dxa"/>
+            <w:right w:w="100" w:type="dxa"/>
+          </w:tblCellMar>
         </w:tblPrEx>
         <w:tc>
           <w:tcPr>
@@ -1983,6 +2251,12 @@
             <w:insideH w:val="single" w:color="000000" w:sz="8" w:space="0"/>
             <w:insideV w:val="single" w:color="000000" w:sz="8" w:space="0"/>
           </w:tblBorders>
+          <w:tblCellMar>
+            <w:top w:w="100" w:type="dxa"/>
+            <w:left w:w="100" w:type="dxa"/>
+            <w:bottom w:w="100" w:type="dxa"/>
+            <w:right w:w="100" w:type="dxa"/>
+          </w:tblCellMar>
         </w:tblPrEx>
         <w:tc>
           <w:tcPr>
@@ -2099,6 +2373,12 @@
             <w:insideH w:val="single" w:color="000000" w:sz="8" w:space="0"/>
             <w:insideV w:val="single" w:color="000000" w:sz="8" w:space="0"/>
           </w:tblBorders>
+          <w:tblCellMar>
+            <w:top w:w="100" w:type="dxa"/>
+            <w:left w:w="100" w:type="dxa"/>
+            <w:bottom w:w="100" w:type="dxa"/>
+            <w:right w:w="100" w:type="dxa"/>
+          </w:tblCellMar>
         </w:tblPrEx>
         <w:trPr>
           <w:trHeight w:val="600" w:hRule="atLeast"/>
@@ -2161,6 +2441,12 @@
             <w:insideH w:val="single" w:color="000000" w:sz="8" w:space="0"/>
             <w:insideV w:val="single" w:color="000000" w:sz="8" w:space="0"/>
           </w:tblBorders>
+          <w:tblCellMar>
+            <w:top w:w="100" w:type="dxa"/>
+            <w:left w:w="100" w:type="dxa"/>
+            <w:bottom w:w="100" w:type="dxa"/>
+            <w:right w:w="100" w:type="dxa"/>
+          </w:tblCellMar>
         </w:tblPrEx>
         <w:tc>
           <w:tcPr>
@@ -2311,6 +2597,12 @@
             <w:insideH w:val="single" w:color="000000" w:sz="8" w:space="0"/>
             <w:insideV w:val="single" w:color="000000" w:sz="8" w:space="0"/>
           </w:tblBorders>
+          <w:tblCellMar>
+            <w:top w:w="100" w:type="dxa"/>
+            <w:left w:w="100" w:type="dxa"/>
+            <w:bottom w:w="100" w:type="dxa"/>
+            <w:right w:w="100" w:type="dxa"/>
+          </w:tblCellMar>
         </w:tblPrEx>
         <w:tc>
           <w:tcPr>
@@ -2387,6 +2679,7 @@
                 <w:rFonts w:hint="default" w:ascii="Arial" w:hAnsi="Arial" w:cs="Arial"/>
                 <w:sz w:val="22"/>
                 <w:szCs w:val="22"/>
+                <w:lang w:val="pt-BR"/>
               </w:rPr>
             </w:pPr>
             <w:r>
@@ -2397,6 +2690,16 @@
                 <w:rtl w:val="0"/>
               </w:rPr>
               <w:t>Liliane</w:t>
+            </w:r>
+            <w:r>
+              <w:rPr>
+                <w:rFonts w:hint="default" w:cs="Arial"/>
+                <w:sz w:val="22"/>
+                <w:szCs w:val="22"/>
+                <w:rtl w:val="0"/>
+                <w:lang w:val="pt-BR"/>
+              </w:rPr>
+              <w:t xml:space="preserve"> Costa</w:t>
             </w:r>
           </w:p>
         </w:tc>
@@ -2442,6 +2745,167 @@
               </w:rPr>
               <w:t>Criação da Descrição do Caso de Uso</w:t>
             </w:r>
+          </w:p>
+        </w:tc>
+      </w:tr>
+      <w:tr>
+        <w:tblPrEx>
+          <w:tblBorders>
+            <w:top w:val="single" w:color="000000" w:sz="8" w:space="0"/>
+            <w:left w:val="single" w:color="000000" w:sz="8" w:space="0"/>
+            <w:bottom w:val="single" w:color="000000" w:sz="8" w:space="0"/>
+            <w:right w:val="single" w:color="000000" w:sz="8" w:space="0"/>
+            <w:insideH w:val="single" w:color="000000" w:sz="8" w:space="0"/>
+            <w:insideV w:val="single" w:color="000000" w:sz="8" w:space="0"/>
+          </w:tblBorders>
+          <w:tblCellMar>
+            <w:top w:w="100" w:type="dxa"/>
+            <w:left w:w="100" w:type="dxa"/>
+            <w:bottom w:w="100" w:type="dxa"/>
+            <w:right w:w="100" w:type="dxa"/>
+          </w:tblCellMar>
+        </w:tblPrEx>
+        <w:tc>
+          <w:tcPr>
+            <w:shd w:val="clear" w:color="auto" w:fill="auto"/>
+            <w:tcMar>
+              <w:top w:w="100" w:type="dxa"/>
+              <w:left w:w="100" w:type="dxa"/>
+              <w:bottom w:w="100" w:type="dxa"/>
+              <w:right w:w="100" w:type="dxa"/>
+            </w:tcMar>
+            <w:vAlign w:val="top"/>
+          </w:tcPr>
+          <w:p>
+            <w:pPr>
+              <w:keepNext w:val="0"/>
+              <w:keepLines w:val="0"/>
+              <w:widowControl w:val="0"/>
+              <w:pBdr>
+                <w:top w:val="none" w:color="auto" w:sz="0" w:space="0"/>
+                <w:left w:val="none" w:color="auto" w:sz="0" w:space="0"/>
+                <w:bottom w:val="none" w:color="auto" w:sz="0" w:space="0"/>
+                <w:right w:val="none" w:color="auto" w:sz="0" w:space="0"/>
+                <w:between w:val="none" w:color="auto" w:sz="0" w:space="0"/>
+              </w:pBdr>
+              <w:shd w:val="clear" w:fill="auto"/>
+              <w:spacing w:before="0" w:after="0" w:line="240" w:lineRule="auto"/>
+              <w:ind w:left="0" w:right="0" w:firstLine="0"/>
+              <w:jc w:val="center"/>
+              <w:rPr>
+                <w:rFonts w:hint="default" w:ascii="Arial" w:hAnsi="Arial" w:cs="Arial"/>
+                <w:sz w:val="22"/>
+                <w:szCs w:val="22"/>
+                <w:rtl w:val="0"/>
+                <w:lang w:val="pt-BR"/>
+              </w:rPr>
+            </w:pPr>
+            <w:r>
+              <w:rPr>
+                <w:rFonts w:hint="default" w:cs="Arial"/>
+                <w:sz w:val="22"/>
+                <w:szCs w:val="22"/>
+                <w:rtl w:val="0"/>
+                <w:lang w:val="pt-BR"/>
+              </w:rPr>
+              <w:t>05/01/2021</w:t>
+            </w:r>
+          </w:p>
+        </w:tc>
+        <w:tc>
+          <w:tcPr>
+            <w:shd w:val="clear" w:color="auto" w:fill="auto"/>
+            <w:tcMar>
+              <w:top w:w="100" w:type="dxa"/>
+              <w:left w:w="100" w:type="dxa"/>
+              <w:bottom w:w="100" w:type="dxa"/>
+              <w:right w:w="100" w:type="dxa"/>
+            </w:tcMar>
+            <w:vAlign w:val="top"/>
+          </w:tcPr>
+          <w:p>
+            <w:pPr>
+              <w:keepNext w:val="0"/>
+              <w:keepLines w:val="0"/>
+              <w:widowControl w:val="0"/>
+              <w:pBdr>
+                <w:top w:val="none" w:color="auto" w:sz="0" w:space="0"/>
+                <w:left w:val="none" w:color="auto" w:sz="0" w:space="0"/>
+                <w:bottom w:val="none" w:color="auto" w:sz="0" w:space="0"/>
+                <w:right w:val="none" w:color="auto" w:sz="0" w:space="0"/>
+                <w:between w:val="none" w:color="auto" w:sz="0" w:space="0"/>
+              </w:pBdr>
+              <w:shd w:val="clear" w:fill="auto"/>
+              <w:spacing w:before="0" w:after="0" w:line="240" w:lineRule="auto"/>
+              <w:ind w:left="0" w:right="0" w:firstLine="0"/>
+              <w:jc w:val="center"/>
+              <w:rPr>
+                <w:rFonts w:hint="default" w:ascii="Arial" w:hAnsi="Arial" w:cs="Arial"/>
+                <w:sz w:val="22"/>
+                <w:szCs w:val="22"/>
+                <w:rtl w:val="0"/>
+                <w:lang w:val="pt-BR"/>
+              </w:rPr>
+            </w:pPr>
+            <w:r>
+              <w:rPr>
+                <w:rFonts w:hint="default" w:cs="Arial"/>
+                <w:sz w:val="22"/>
+                <w:szCs w:val="22"/>
+                <w:rtl w:val="0"/>
+                <w:lang w:val="pt-BR"/>
+              </w:rPr>
+              <w:t xml:space="preserve">Liliane Costa </w:t>
+            </w:r>
+          </w:p>
+        </w:tc>
+        <w:tc>
+          <w:tcPr>
+            <w:shd w:val="clear" w:color="auto" w:fill="auto"/>
+            <w:tcMar>
+              <w:top w:w="100" w:type="dxa"/>
+              <w:left w:w="100" w:type="dxa"/>
+              <w:bottom w:w="100" w:type="dxa"/>
+              <w:right w:w="100" w:type="dxa"/>
+            </w:tcMar>
+            <w:vAlign w:val="top"/>
+          </w:tcPr>
+          <w:p>
+            <w:pPr>
+              <w:keepNext w:val="0"/>
+              <w:keepLines w:val="0"/>
+              <w:widowControl w:val="0"/>
+              <w:pBdr>
+                <w:top w:val="none" w:color="auto" w:sz="0" w:space="0"/>
+                <w:left w:val="none" w:color="auto" w:sz="0" w:space="0"/>
+                <w:bottom w:val="none" w:color="auto" w:sz="0" w:space="0"/>
+                <w:right w:val="none" w:color="auto" w:sz="0" w:space="0"/>
+                <w:between w:val="none" w:color="auto" w:sz="0" w:space="0"/>
+              </w:pBdr>
+              <w:shd w:val="clear" w:fill="auto"/>
+              <w:spacing w:before="0" w:after="0" w:line="240" w:lineRule="auto"/>
+              <w:ind w:left="0" w:right="0" w:firstLine="0"/>
+              <w:jc w:val="center"/>
+              <w:rPr>
+                <w:rFonts w:hint="default" w:ascii="Arial" w:hAnsi="Arial" w:cs="Arial"/>
+                <w:sz w:val="22"/>
+                <w:szCs w:val="22"/>
+                <w:rtl w:val="0"/>
+                <w:lang w:val="pt-BR"/>
+              </w:rPr>
+            </w:pPr>
+            <w:r>
+              <w:rPr>
+                <w:rFonts w:hint="default" w:cs="Arial"/>
+                <w:sz w:val="22"/>
+                <w:szCs w:val="22"/>
+                <w:rtl w:val="0"/>
+                <w:lang w:val="pt-BR"/>
+              </w:rPr>
+              <w:t>Atualização</w:t>
+            </w:r>
+            <w:bookmarkStart w:id="2" w:name="_GoBack"/>
+            <w:bookmarkEnd w:id="2"/>
           </w:p>
         </w:tc>
       </w:tr>
@@ -2884,6 +3348,7 @@
         <w:rFonts w:ascii="Arial" w:hAnsi="Arial" w:eastAsia="Arial" w:cs="Arial"/>
       </w:rPr>
     </w:rPrDefault>
+    <w:pPrDefault/>
   </w:docDefaults>
   <w:latentStyles w:count="260" w:defQFormat="0" w:defUnhideWhenUsed="1" w:defSemiHidden="1" w:defUIPriority="99" w:defLockedState="0">
     <w:lsdException w:qFormat="1" w:unhideWhenUsed="0" w:uiPriority="0" w:semiHidden="0" w:name="Normal"/>
@@ -2951,7 +3416,7 @@
     <w:lsdException w:qFormat="1" w:unhideWhenUsed="0" w:uiPriority="0" w:semiHidden="0" w:name="Title"/>
     <w:lsdException w:unhideWhenUsed="0" w:uiPriority="0" w:semiHidden="0" w:name="Closing"/>
     <w:lsdException w:unhideWhenUsed="0" w:uiPriority="0" w:semiHidden="0" w:name="Signature"/>
-    <w:lsdException w:unhideWhenUsed="0" w:uiPriority="0" w:name="Default Paragraph Font"/>
+    <w:lsdException w:qFormat="1" w:unhideWhenUsed="0" w:uiPriority="0" w:name="Default Paragraph Font"/>
     <w:lsdException w:unhideWhenUsed="0" w:uiPriority="0" w:semiHidden="0" w:name="Body Text"/>
     <w:lsdException w:unhideWhenUsed="0" w:uiPriority="0" w:semiHidden="0" w:name="Body Text Indent"/>
     <w:lsdException w:unhideWhenUsed="0" w:uiPriority="0" w:semiHidden="0" w:name="List Continue"/>
@@ -3036,104 +3501,6 @@
     <w:lsdException w:unhideWhenUsed="0" w:uiPriority="0" w:semiHidden="0" w:name="Balloon Text"/>
     <w:lsdException w:unhideWhenUsed="0" w:uiPriority="0" w:semiHidden="0" w:name="Table Grid"/>
     <w:lsdException w:unhideWhenUsed="0" w:uiPriority="0" w:semiHidden="0" w:name="Table Theme"/>
-    <w:lsdException w:unhideWhenUsed="0" w:uiPriority="60" w:semiHidden="0" w:name="Light Shading"/>
-    <w:lsdException w:unhideWhenUsed="0" w:uiPriority="61" w:semiHidden="0" w:name="Light List"/>
-    <w:lsdException w:unhideWhenUsed="0" w:uiPriority="62" w:semiHidden="0" w:name="Light Grid"/>
-    <w:lsdException w:unhideWhenUsed="0" w:uiPriority="63" w:semiHidden="0" w:name="Medium Shading 1"/>
-    <w:lsdException w:unhideWhenUsed="0" w:uiPriority="64" w:semiHidden="0" w:name="Medium Shading 2"/>
-    <w:lsdException w:unhideWhenUsed="0" w:uiPriority="65" w:semiHidden="0" w:name="Medium List 1"/>
-    <w:lsdException w:unhideWhenUsed="0" w:uiPriority="66" w:semiHidden="0" w:name="Medium List 2"/>
-    <w:lsdException w:unhideWhenUsed="0" w:uiPriority="67" w:semiHidden="0" w:name="Medium Grid 1"/>
-    <w:lsdException w:unhideWhenUsed="0" w:uiPriority="68" w:semiHidden="0" w:name="Medium Grid 2"/>
-    <w:lsdException w:unhideWhenUsed="0" w:uiPriority="69" w:semiHidden="0" w:name="Medium Grid 3"/>
-    <w:lsdException w:unhideWhenUsed="0" w:uiPriority="70" w:semiHidden="0" w:name="Dark List"/>
-    <w:lsdException w:unhideWhenUsed="0" w:uiPriority="71" w:semiHidden="0" w:name="Colorful Shading"/>
-    <w:lsdException w:unhideWhenUsed="0" w:uiPriority="72" w:semiHidden="0" w:name="Colorful List"/>
-    <w:lsdException w:unhideWhenUsed="0" w:uiPriority="73" w:semiHidden="0" w:name="Colorful Grid"/>
-    <w:lsdException w:unhideWhenUsed="0" w:uiPriority="60" w:semiHidden="0" w:name="Light Shading Accent 1"/>
-    <w:lsdException w:unhideWhenUsed="0" w:uiPriority="61" w:semiHidden="0" w:name="Light List Accent 1"/>
-    <w:lsdException w:unhideWhenUsed="0" w:uiPriority="62" w:semiHidden="0" w:name="Light Grid Accent 1"/>
-    <w:lsdException w:unhideWhenUsed="0" w:uiPriority="63" w:semiHidden="0" w:name="Medium Shading 1 Accent 1"/>
-    <w:lsdException w:unhideWhenUsed="0" w:uiPriority="64" w:semiHidden="0" w:name="Medium Shading 2 Accent 1"/>
-    <w:lsdException w:unhideWhenUsed="0" w:uiPriority="65" w:semiHidden="0" w:name="Medium List 1 Accent 1"/>
-    <w:lsdException w:unhideWhenUsed="0" w:uiPriority="66" w:semiHidden="0" w:name="Medium List 2 Accent 1"/>
-    <w:lsdException w:unhideWhenUsed="0" w:uiPriority="67" w:semiHidden="0" w:name="Medium Grid 1 Accent 1"/>
-    <w:lsdException w:unhideWhenUsed="0" w:uiPriority="68" w:semiHidden="0" w:name="Medium Grid 2 Accent 1"/>
-    <w:lsdException w:unhideWhenUsed="0" w:uiPriority="69" w:semiHidden="0" w:name="Medium Grid 3 Accent 1"/>
-    <w:lsdException w:unhideWhenUsed="0" w:uiPriority="70" w:semiHidden="0" w:name="Dark List Accent 1"/>
-    <w:lsdException w:unhideWhenUsed="0" w:uiPriority="71" w:semiHidden="0" w:name="Colorful Shading Accent 1"/>
-    <w:lsdException w:unhideWhenUsed="0" w:uiPriority="72" w:semiHidden="0" w:name="Colorful List Accent 1"/>
-    <w:lsdException w:unhideWhenUsed="0" w:uiPriority="73" w:semiHidden="0" w:name="Colorful Grid Accent 1"/>
-    <w:lsdException w:unhideWhenUsed="0" w:uiPriority="60" w:semiHidden="0" w:name="Light Shading Accent 2"/>
-    <w:lsdException w:unhideWhenUsed="0" w:uiPriority="61" w:semiHidden="0" w:name="Light List Accent 2"/>
-    <w:lsdException w:unhideWhenUsed="0" w:uiPriority="62" w:semiHidden="0" w:name="Light Grid Accent 2"/>
-    <w:lsdException w:unhideWhenUsed="0" w:uiPriority="63" w:semiHidden="0" w:name="Medium Shading 1 Accent 2"/>
-    <w:lsdException w:unhideWhenUsed="0" w:uiPriority="64" w:semiHidden="0" w:name="Medium Shading 2 Accent 2"/>
-    <w:lsdException w:unhideWhenUsed="0" w:uiPriority="65" w:semiHidden="0" w:name="Medium List 1 Accent 2"/>
-    <w:lsdException w:unhideWhenUsed="0" w:uiPriority="66" w:semiHidden="0" w:name="Medium List 2 Accent 2"/>
-    <w:lsdException w:unhideWhenUsed="0" w:uiPriority="67" w:semiHidden="0" w:name="Medium Grid 1 Accent 2"/>
-    <w:lsdException w:unhideWhenUsed="0" w:uiPriority="68" w:semiHidden="0" w:name="Medium Grid 2 Accent 2"/>
-    <w:lsdException w:unhideWhenUsed="0" w:uiPriority="69" w:semiHidden="0" w:name="Medium Grid 3 Accent 2"/>
-    <w:lsdException w:unhideWhenUsed="0" w:uiPriority="70" w:semiHidden="0" w:name="Dark List Accent 2"/>
-    <w:lsdException w:unhideWhenUsed="0" w:uiPriority="71" w:semiHidden="0" w:name="Colorful Shading Accent 2"/>
-    <w:lsdException w:unhideWhenUsed="0" w:uiPriority="72" w:semiHidden="0" w:name="Colorful List Accent 2"/>
-    <w:lsdException w:unhideWhenUsed="0" w:uiPriority="73" w:semiHidden="0" w:name="Colorful Grid Accent 2"/>
-    <w:lsdException w:unhideWhenUsed="0" w:uiPriority="60" w:semiHidden="0" w:name="Light Shading Accent 3"/>
-    <w:lsdException w:unhideWhenUsed="0" w:uiPriority="61" w:semiHidden="0" w:name="Light List Accent 3"/>
-    <w:lsdException w:unhideWhenUsed="0" w:uiPriority="62" w:semiHidden="0" w:name="Light Grid Accent 3"/>
-    <w:lsdException w:unhideWhenUsed="0" w:uiPriority="63" w:semiHidden="0" w:name="Medium Shading 1 Accent 3"/>
-    <w:lsdException w:unhideWhenUsed="0" w:uiPriority="64" w:semiHidden="0" w:name="Medium Shading 2 Accent 3"/>
-    <w:lsdException w:unhideWhenUsed="0" w:uiPriority="65" w:semiHidden="0" w:name="Medium List 1 Accent 3"/>
-    <w:lsdException w:unhideWhenUsed="0" w:uiPriority="66" w:semiHidden="0" w:name="Medium List 2 Accent 3"/>
-    <w:lsdException w:unhideWhenUsed="0" w:uiPriority="67" w:semiHidden="0" w:name="Medium Grid 1 Accent 3"/>
-    <w:lsdException w:unhideWhenUsed="0" w:uiPriority="68" w:semiHidden="0" w:name="Medium Grid 2 Accent 3"/>
-    <w:lsdException w:unhideWhenUsed="0" w:uiPriority="69" w:semiHidden="0" w:name="Medium Grid 3 Accent 3"/>
-    <w:lsdException w:unhideWhenUsed="0" w:uiPriority="70" w:semiHidden="0" w:name="Dark List Accent 3"/>
-    <w:lsdException w:unhideWhenUsed="0" w:uiPriority="71" w:semiHidden="0" w:name="Colorful Shading Accent 3"/>
-    <w:lsdException w:unhideWhenUsed="0" w:uiPriority="72" w:semiHidden="0" w:name="Colorful List Accent 3"/>
-    <w:lsdException w:unhideWhenUsed="0" w:uiPriority="73" w:semiHidden="0" w:name="Colorful Grid Accent 3"/>
-    <w:lsdException w:unhideWhenUsed="0" w:uiPriority="60" w:semiHidden="0" w:name="Light Shading Accent 4"/>
-    <w:lsdException w:unhideWhenUsed="0" w:uiPriority="61" w:semiHidden="0" w:name="Light List Accent 4"/>
-    <w:lsdException w:unhideWhenUsed="0" w:uiPriority="62" w:semiHidden="0" w:name="Light Grid Accent 4"/>
-    <w:lsdException w:unhideWhenUsed="0" w:uiPriority="63" w:semiHidden="0" w:name="Medium Shading 1 Accent 4"/>
-    <w:lsdException w:unhideWhenUsed="0" w:uiPriority="64" w:semiHidden="0" w:name="Medium Shading 2 Accent 4"/>
-    <w:lsdException w:unhideWhenUsed="0" w:uiPriority="65" w:semiHidden="0" w:name="Medium List 1 Accent 4"/>
-    <w:lsdException w:unhideWhenUsed="0" w:uiPriority="66" w:semiHidden="0" w:name="Medium List 2 Accent 4"/>
-    <w:lsdException w:unhideWhenUsed="0" w:uiPriority="67" w:semiHidden="0" w:name="Medium Grid 1 Accent 4"/>
-    <w:lsdException w:unhideWhenUsed="0" w:uiPriority="68" w:semiHidden="0" w:name="Medium Grid 2 Accent 4"/>
-    <w:lsdException w:unhideWhenUsed="0" w:uiPriority="69" w:semiHidden="0" w:name="Medium Grid 3 Accent 4"/>
-    <w:lsdException w:unhideWhenUsed="0" w:uiPriority="70" w:semiHidden="0" w:name="Dark List Accent 4"/>
-    <w:lsdException w:unhideWhenUsed="0" w:uiPriority="71" w:semiHidden="0" w:name="Colorful Shading Accent 4"/>
-    <w:lsdException w:unhideWhenUsed="0" w:uiPriority="72" w:semiHidden="0" w:name="Colorful List Accent 4"/>
-    <w:lsdException w:unhideWhenUsed="0" w:uiPriority="73" w:semiHidden="0" w:name="Colorful Grid Accent 4"/>
-    <w:lsdException w:unhideWhenUsed="0" w:uiPriority="60" w:semiHidden="0" w:name="Light Shading Accent 5"/>
-    <w:lsdException w:unhideWhenUsed="0" w:uiPriority="61" w:semiHidden="0" w:name="Light List Accent 5"/>
-    <w:lsdException w:unhideWhenUsed="0" w:uiPriority="62" w:semiHidden="0" w:name="Light Grid Accent 5"/>
-    <w:lsdException w:unhideWhenUsed="0" w:uiPriority="63" w:semiHidden="0" w:name="Medium Shading 1 Accent 5"/>
-    <w:lsdException w:unhideWhenUsed="0" w:uiPriority="64" w:semiHidden="0" w:name="Medium Shading 2 Accent 5"/>
-    <w:lsdException w:unhideWhenUsed="0" w:uiPriority="65" w:semiHidden="0" w:name="Medium List 1 Accent 5"/>
-    <w:lsdException w:unhideWhenUsed="0" w:uiPriority="66" w:semiHidden="0" w:name="Medium List 2 Accent 5"/>
-    <w:lsdException w:unhideWhenUsed="0" w:uiPriority="67" w:semiHidden="0" w:name="Medium Grid 1 Accent 5"/>
-    <w:lsdException w:unhideWhenUsed="0" w:uiPriority="68" w:semiHidden="0" w:name="Medium Grid 2 Accent 5"/>
-    <w:lsdException w:unhideWhenUsed="0" w:uiPriority="69" w:semiHidden="0" w:name="Medium Grid 3 Accent 5"/>
-    <w:lsdException w:unhideWhenUsed="0" w:uiPriority="70" w:semiHidden="0" w:name="Dark List Accent 5"/>
-    <w:lsdException w:unhideWhenUsed="0" w:uiPriority="71" w:semiHidden="0" w:name="Colorful Shading Accent 5"/>
-    <w:lsdException w:unhideWhenUsed="0" w:uiPriority="72" w:semiHidden="0" w:name="Colorful List Accent 5"/>
-    <w:lsdException w:unhideWhenUsed="0" w:uiPriority="73" w:semiHidden="0" w:name="Colorful Grid Accent 5"/>
-    <w:lsdException w:unhideWhenUsed="0" w:uiPriority="60" w:semiHidden="0" w:name="Light Shading Accent 6"/>
-    <w:lsdException w:unhideWhenUsed="0" w:uiPriority="61" w:semiHidden="0" w:name="Light List Accent 6"/>
-    <w:lsdException w:unhideWhenUsed="0" w:uiPriority="62" w:semiHidden="0" w:name="Light Grid Accent 6"/>
-    <w:lsdException w:unhideWhenUsed="0" w:uiPriority="63" w:semiHidden="0" w:name="Medium Shading 1 Accent 6"/>
-    <w:lsdException w:unhideWhenUsed="0" w:uiPriority="64" w:semiHidden="0" w:name="Medium Shading 2 Accent 6"/>
-    <w:lsdException w:unhideWhenUsed="0" w:uiPriority="65" w:semiHidden="0" w:name="Medium List 1 Accent 6"/>
-    <w:lsdException w:unhideWhenUsed="0" w:uiPriority="66" w:semiHidden="0" w:name="Medium List 2 Accent 6"/>
-    <w:lsdException w:unhideWhenUsed="0" w:uiPriority="67" w:semiHidden="0" w:name="Medium Grid 1 Accent 6"/>
-    <w:lsdException w:unhideWhenUsed="0" w:uiPriority="68" w:semiHidden="0" w:name="Medium Grid 2 Accent 6"/>
-    <w:lsdException w:unhideWhenUsed="0" w:uiPriority="69" w:semiHidden="0" w:name="Medium Grid 3 Accent 6"/>
-    <w:lsdException w:unhideWhenUsed="0" w:uiPriority="70" w:semiHidden="0" w:name="Dark List Accent 6"/>
-    <w:lsdException w:unhideWhenUsed="0" w:uiPriority="71" w:semiHidden="0" w:name="Colorful Shading Accent 6"/>
-    <w:lsdException w:unhideWhenUsed="0" w:uiPriority="72" w:semiHidden="0" w:name="Colorful List Accent 6"/>
-    <w:lsdException w:unhideWhenUsed="0" w:uiPriority="73" w:semiHidden="0" w:name="Colorful Grid Accent 6"/>
   </w:latentStyles>
   <w:style w:type="paragraph" w:default="1" w:styleId="1">
     <w:name w:val="Normal"/>
@@ -3253,6 +3620,7 @@
   <w:style w:type="character" w:default="1" w:styleId="8">
     <w:name w:val="Default Paragraph Font"/>
     <w:semiHidden/>
+    <w:qFormat/>
     <w:uiPriority w:val="0"/>
   </w:style>
   <w:style w:type="table" w:default="1" w:styleId="9">
@@ -3269,6 +3637,22 @@
     </w:tblPr>
   </w:style>
   <w:style w:type="paragraph" w:styleId="10">
+    <w:name w:val="Title"/>
+    <w:basedOn w:val="1"/>
+    <w:next w:val="1"/>
+    <w:qFormat/>
+    <w:uiPriority w:val="0"/>
+    <w:pPr>
+      <w:keepNext/>
+      <w:keepLines/>
+      <w:spacing w:before="0" w:after="60"/>
+    </w:pPr>
+    <w:rPr>
+      <w:sz w:val="52"/>
+      <w:szCs w:val="52"/>
+    </w:rPr>
+  </w:style>
+  <w:style w:type="paragraph" w:styleId="11">
     <w:name w:val="Subtitle"/>
     <w:basedOn w:val="1"/>
     <w:next w:val="1"/>
@@ -3284,22 +3668,6 @@
       <w:color w:val="666666"/>
       <w:sz w:val="30"/>
       <w:szCs w:val="30"/>
-    </w:rPr>
-  </w:style>
-  <w:style w:type="paragraph" w:styleId="11">
-    <w:name w:val="Title"/>
-    <w:basedOn w:val="1"/>
-    <w:next w:val="1"/>
-    <w:qFormat/>
-    <w:uiPriority w:val="0"/>
-    <w:pPr>
-      <w:keepNext/>
-      <w:keepLines/>
-      <w:spacing w:before="0" w:after="60"/>
-    </w:pPr>
-    <w:rPr>
-      <w:sz w:val="52"/>
-      <w:szCs w:val="52"/>
     </w:rPr>
   </w:style>
   <w:style w:type="table" w:customStyle="1" w:styleId="12">
@@ -3555,7 +3923,7 @@
         <a:solidFill>
           <a:schemeClr val="phClr"/>
         </a:solidFill>
-        <a:gradFill rotWithShape="true">
+        <a:gradFill rotWithShape="1">
           <a:gsLst>
             <a:gs pos="0">
               <a:schemeClr val="phClr">
@@ -3576,9 +3944,9 @@
               </a:schemeClr>
             </a:gs>
           </a:gsLst>
-          <a:lin ang="16200000" scaled="true"/>
+          <a:lin ang="16200000" scaled="1"/>
         </a:gradFill>
-        <a:gradFill rotWithShape="true">
+        <a:gradFill rotWithShape="1">
           <a:gsLst>
             <a:gs pos="0">
               <a:schemeClr val="phClr">
@@ -3595,7 +3963,7 @@
               </a:schemeClr>
             </a:gs>
           </a:gsLst>
-          <a:lin ang="16200000" scaled="false"/>
+          <a:lin ang="16200000" scaled="0"/>
         </a:gradFill>
       </a:fillStyleLst>
       <a:lnStyleLst>
@@ -3665,7 +4033,7 @@
         <a:solidFill>
           <a:schemeClr val="phClr"/>
         </a:solidFill>
-        <a:gradFill rotWithShape="true">
+        <a:gradFill rotWithShape="1">
           <a:gsLst>
             <a:gs pos="0">
               <a:schemeClr val="phClr">
@@ -3691,7 +4059,7 @@
             <a:fillToRect l="50000" t="-80000" r="50000" b="180000"/>
           </a:path>
         </a:gradFill>
-        <a:gradFill rotWithShape="true">
+        <a:gradFill rotWithShape="1">
           <a:gsLst>
             <a:gs pos="0">
               <a:schemeClr val="phClr">

</xml_diff>